<commit_message>
reduce word count to 2500
</commit_message>
<xml_diff>
--- a/manuscript/manuscript_v4.docx
+++ b/manuscript/manuscript_v4.docx
@@ -186,7 +186,19 @@
         <w:rPr>
           <w:rFonts w:ascii="Arial" w:hAnsi="Arial" w:cs="Arial"/>
         </w:rPr>
-        <w:t>Thazin Min*, Marta Tibiletti*, Paul Hockings, Ale</w:t>
+        <w:t xml:space="preserve">Thazin Min*, Marta Tibiletti*, Paul </w:t>
+      </w:r>
+      <w:r>
+        <w:rPr>
+          <w:rFonts w:ascii="Arial" w:hAnsi="Arial" w:cs="Arial"/>
+        </w:rPr>
+        <w:t xml:space="preserve">D </w:t>
+      </w:r>
+      <w:r>
+        <w:rPr>
+          <w:rFonts w:ascii="Arial" w:hAnsi="Arial" w:cs="Arial"/>
+        </w:rPr>
+        <w:t>Hockings, Ale</w:t>
       </w:r>
       <w:r>
         <w:rPr>
@@ -352,13 +364,31 @@
         <w:rPr>
           <w:rFonts w:ascii="Arial" w:hAnsi="Arial" w:cs="Arial"/>
         </w:rPr>
-        <w:t>Paul Hockings:</w:t>
+        <w:t xml:space="preserve">Paul </w:t>
       </w:r>
       <w:r>
         <w:rPr>
           <w:rFonts w:ascii="Arial" w:hAnsi="Arial" w:cs="Arial"/>
         </w:rPr>
-        <w:t xml:space="preserve"> Antaros Medical, Sweden.</w:t>
+        <w:t xml:space="preserve">D </w:t>
+      </w:r>
+      <w:r>
+        <w:rPr>
+          <w:rFonts w:ascii="Arial" w:hAnsi="Arial" w:cs="Arial"/>
+        </w:rPr>
+        <w:t>Hockings:</w:t>
+      </w:r>
+      <w:r>
+        <w:rPr>
+          <w:rFonts w:ascii="Arial" w:hAnsi="Arial" w:cs="Arial"/>
+        </w:rPr>
+        <w:t xml:space="preserve"> Antaros Medical, Sweden</w:t>
+      </w:r>
+      <w:r>
+        <w:rPr>
+          <w:rFonts w:ascii="Arial" w:hAnsi="Arial" w:cs="Arial"/>
+        </w:rPr>
+        <w:t>; Chalmers University of Technology, Gothenburg, Sweden.</w:t>
       </w:r>
     </w:p>
     <w:p>
@@ -812,6 +842,13 @@
         </w:rPr>
         <w:t>employee of Perspectum Ltd.</w:t>
       </w:r>
+      <w:r>
+        <w:rPr>
+          <w:rFonts w:ascii="Arial" w:hAnsi="Arial" w:cs="Arial"/>
+          <w:bCs/>
+        </w:rPr>
+        <w:t xml:space="preserve"> PH is an employee of Antaros Medical.</w:t>
+      </w:r>
     </w:p>
     <w:p>
       <w:pPr>
@@ -835,7 +872,6 @@
           <w:rFonts w:ascii="Arial" w:eastAsia="Arial" w:hAnsi="Arial" w:cs="Arial"/>
           <w:b/>
         </w:rPr>
-        <w:lastRenderedPageBreak/>
         <w:t>Funding:</w:t>
       </w:r>
       <w:r>
@@ -915,7 +951,7 @@
           <w:rFonts w:ascii="Arial" w:eastAsia="Arial" w:hAnsi="Arial" w:cs="Arial"/>
           <w:bCs/>
         </w:rPr>
-        <w:t>632</w:t>
+        <w:t>500</w:t>
       </w:r>
       <w:r>
         <w:rPr>
@@ -1493,7 +1529,7 @@
           <w:b/>
           <w:bCs/>
         </w:rPr>
-        <w:t>List of all abbreviations</w:t>
+        <w:t>List of abbreviations</w:t>
       </w:r>
     </w:p>
     <w:p>
@@ -1755,7 +1791,7 @@
           <w:b/>
           <w:u w:val="single"/>
         </w:rPr>
-        <w:t>Abstract (&lt;300) words</w:t>
+        <w:t>Abstract</w:t>
       </w:r>
     </w:p>
     <w:p>
@@ -2781,6 +2817,7 @@
           <w:u w:val="single"/>
         </w:rPr>
       </w:pPr>
+      <w:bookmarkStart w:id="13" w:name="_Hlk200698989"/>
       <w:r>
         <w:rPr>
           <w:rFonts w:ascii="Arial" w:eastAsia="Arial" w:hAnsi="Arial" w:cs="Arial"/>
@@ -2800,7 +2837,7 @@
           <w:color w:val="212121"/>
         </w:rPr>
       </w:pPr>
-      <w:bookmarkStart w:id="13" w:name="_Hlk159524537"/>
+      <w:bookmarkStart w:id="14" w:name="_Hlk159524537"/>
       <w:r>
         <w:rPr>
           <w:rFonts w:ascii="Arial" w:eastAsia="Arial" w:hAnsi="Arial" w:cs="Arial"/>
@@ -4013,31 +4050,7 @@
         <w:rPr>
           <w:rFonts w:ascii="Arial" w:eastAsia="Arial" w:hAnsi="Arial" w:cs="Arial"/>
         </w:rPr>
-        <w:t xml:space="preserve"> prospectively recruited 10 healthy volunteers, who gave informed consent. Exclusion criteria beyond standard MR</w:t>
-      </w:r>
-      <w:r>
-        <w:rPr>
-          <w:rFonts w:ascii="Arial" w:eastAsia="Arial" w:hAnsi="Arial" w:cs="Arial"/>
-        </w:rPr>
-        <w:t>I</w:t>
-      </w:r>
-      <w:r>
-        <w:rPr>
-          <w:rFonts w:ascii="Arial" w:eastAsia="Arial" w:hAnsi="Arial" w:cs="Arial"/>
-        </w:rPr>
-        <w:t xml:space="preserve"> exclusion</w:t>
-      </w:r>
-      <w:r>
-        <w:rPr>
-          <w:rFonts w:ascii="Arial" w:eastAsia="Arial" w:hAnsi="Arial" w:cs="Arial"/>
-        </w:rPr>
-        <w:t>s</w:t>
-      </w:r>
-      <w:r>
-        <w:rPr>
-          <w:rFonts w:ascii="Arial" w:eastAsia="Arial" w:hAnsi="Arial" w:cs="Arial"/>
-        </w:rPr>
-        <w:t xml:space="preserve"> were previous history of liver </w:t>
+        <w:t xml:space="preserve"> prospectively recruited 10 healthy volunteers, who gave informed consent. Exclusion criteria were previous history of liver </w:t>
       </w:r>
       <w:r>
         <w:rPr>
@@ -4214,7 +4227,7 @@
         <w:rPr>
           <w:rFonts w:ascii="Arial" w:eastAsia="Arial" w:hAnsi="Arial" w:cs="Arial"/>
         </w:rPr>
-        <w:t>MRI scanning</w:t>
+        <w:t>MRI</w:t>
       </w:r>
       <w:r>
         <w:rPr>
@@ -4319,7 +4332,7 @@
         <w:rPr>
           <w:rFonts w:ascii="Arial" w:eastAsia="Arial" w:hAnsi="Arial" w:cs="Arial"/>
         </w:rPr>
-        <w:t>was split over two different scans</w:t>
+        <w:t>was split over two scans</w:t>
       </w:r>
       <w:r>
         <w:rPr>
@@ -4397,7 +4410,7 @@
         <w:rPr>
           <w:rFonts w:ascii="Arial" w:eastAsia="Arial" w:hAnsi="Arial" w:cs="Arial"/>
         </w:rPr>
-        <w:t>was performed continuously for 50 minutes.</w:t>
+        <w:t>was performed for 50 minutes.</w:t>
       </w:r>
       <w:r>
         <w:rPr>
@@ -4568,37 +4581,13 @@
         <w:rPr>
           <w:rFonts w:ascii="Arial" w:eastAsia="Arial" w:hAnsi="Arial" w:cs="Arial"/>
         </w:rPr>
-        <w:t xml:space="preserve">at this stage </w:t>
-      </w:r>
-      <w:r>
-        <w:rPr>
-          <w:rFonts w:ascii="Arial" w:eastAsia="Arial" w:hAnsi="Arial" w:cs="Arial"/>
-        </w:rPr>
-        <w:t>if</w:t>
-      </w:r>
-      <w:r>
-        <w:rPr>
-          <w:rFonts w:ascii="Arial" w:eastAsia="Arial" w:hAnsi="Arial" w:cs="Arial"/>
-        </w:rPr>
-        <w:t xml:space="preserve"> </w:t>
-      </w:r>
-      <w:r>
-        <w:rPr>
-          <w:rFonts w:ascii="Arial" w:eastAsia="Arial" w:hAnsi="Arial" w:cs="Arial"/>
-        </w:rPr>
-        <w:t xml:space="preserve">necessary to </w:t>
-      </w:r>
-      <w:r>
-        <w:rPr>
-          <w:rFonts w:ascii="Arial" w:eastAsia="Arial" w:hAnsi="Arial" w:cs="Arial"/>
-        </w:rPr>
-        <w:t>improve</w:t>
-      </w:r>
-      <w:r>
-        <w:rPr>
-          <w:rFonts w:ascii="Arial" w:eastAsia="Arial" w:hAnsi="Arial" w:cs="Arial"/>
-        </w:rPr>
-        <w:t xml:space="preserve"> the data integrity.</w:t>
+        <w:t>at this stage</w:t>
+      </w:r>
+      <w:r>
+        <w:rPr>
+          <w:rFonts w:ascii="Arial" w:eastAsia="Arial" w:hAnsi="Arial" w:cs="Arial"/>
+        </w:rPr>
+        <w:t>.</w:t>
       </w:r>
     </w:p>
     <w:p>
@@ -4636,7 +4625,7 @@
         <w:rPr>
           <w:rFonts w:ascii="Arial" w:eastAsia="Arial" w:hAnsi="Arial" w:cs="Arial"/>
         </w:rPr>
-        <w:t xml:space="preserve">The protocol included localizers, high-resolution T2-weighted axial and coronal scans, transverse T2* mapping, transverse T1-mapping with a modified Look-Locker sequence (MOLLI), B1-mapping, </w:t>
+        <w:t xml:space="preserve">The protocol included localizers, high-resolution T2-weighted axial and coronal scans, T2* mapping, transverse T1-mapping with a modified Look-Locker sequence (MOLLI), B1-mapping, </w:t>
       </w:r>
       <w:r>
         <w:rPr>
@@ -4723,7 +4712,43 @@
         <w:rPr>
           <w:rFonts w:ascii="Arial" w:eastAsia="Arial" w:hAnsi="Arial" w:cs="Arial"/>
         </w:rPr>
-        <w:t xml:space="preserve"> 5 slices, 5 mm thick, FA=12 deg, TR/TE = 423/2.75 ms, 7(2)4 scheme with simulated ECG trace set at 80 bpm. The D</w:t>
+        <w:t xml:space="preserve"> 5 slices, 5</w:t>
+      </w:r>
+      <w:r>
+        <w:rPr>
+          <w:rFonts w:ascii="Arial" w:eastAsia="Arial" w:hAnsi="Arial" w:cs="Arial"/>
+        </w:rPr>
+        <w:t xml:space="preserve"> </w:t>
+      </w:r>
+      <w:r>
+        <w:rPr>
+          <w:rFonts w:ascii="Arial" w:eastAsia="Arial" w:hAnsi="Arial" w:cs="Arial"/>
+        </w:rPr>
+        <w:t>mm thick, FA</w:t>
+      </w:r>
+      <w:r>
+        <w:rPr>
+          <w:rFonts w:ascii="Arial" w:eastAsia="Arial" w:hAnsi="Arial" w:cs="Arial"/>
+        </w:rPr>
+        <w:t xml:space="preserve"> </w:t>
+      </w:r>
+      <w:r>
+        <w:rPr>
+          <w:rFonts w:ascii="Arial" w:eastAsia="Arial" w:hAnsi="Arial" w:cs="Arial"/>
+        </w:rPr>
+        <w:t>12 deg, TR/TE</w:t>
+      </w:r>
+      <w:r>
+        <w:rPr>
+          <w:rFonts w:ascii="Arial" w:eastAsia="Arial" w:hAnsi="Arial" w:cs="Arial"/>
+        </w:rPr>
+        <w:t xml:space="preserve"> </w:t>
+      </w:r>
+      <w:r>
+        <w:rPr>
+          <w:rFonts w:ascii="Arial" w:eastAsia="Arial" w:hAnsi="Arial" w:cs="Arial"/>
+        </w:rPr>
+        <w:t>423/2.75 ms, 7(2)4 scheme with simulated ECG trace at 80 bpm. The D</w:t>
       </w:r>
       <w:r>
         <w:rPr>
@@ -4961,7 +4986,19 @@
         <w:rPr>
           <w:rFonts w:ascii="Arial" w:eastAsia="Arial" w:hAnsi="Arial" w:cs="Arial"/>
         </w:rPr>
-        <w:t>DICOM images were anonymised, exported and uploaded on a central server and further analysed</w:t>
+        <w:t xml:space="preserve">Anonymized </w:t>
+      </w:r>
+      <w:r>
+        <w:rPr>
+          <w:rFonts w:ascii="Arial" w:eastAsia="Arial" w:hAnsi="Arial" w:cs="Arial"/>
+        </w:rPr>
+        <w:t xml:space="preserve">DICOM images were uploaded on a central server and </w:t>
+      </w:r>
+      <w:r>
+        <w:rPr>
+          <w:rFonts w:ascii="Arial" w:eastAsia="Arial" w:hAnsi="Arial" w:cs="Arial"/>
+        </w:rPr>
+        <w:t>processed</w:t>
       </w:r>
       <w:r>
         <w:rPr>
@@ -5009,7 +5046,7 @@
         <w:rPr>
           <w:rFonts w:ascii="Arial" w:eastAsia="Arial" w:hAnsi="Arial" w:cs="Arial"/>
         </w:rPr>
-        <w:t xml:space="preserve">The axial MOLLI T1 maps calculated by the scanner software (syngo MR E11) were manually segmented </w:t>
+        <w:t xml:space="preserve">The MOLLI T1 maps calculated by the scanner software (syngo MR E11) were manually segmented </w:t>
       </w:r>
       <w:r>
         <w:rPr>
@@ -5021,7 +5058,7 @@
         <w:rPr>
           <w:rFonts w:ascii="Arial" w:eastAsia="Arial" w:hAnsi="Arial" w:cs="Arial"/>
         </w:rPr>
-        <w:t xml:space="preserve">were drawn in parenchyma </w:t>
+        <w:t xml:space="preserve">were drawn </w:t>
       </w:r>
       <w:r>
         <w:rPr>
@@ -5063,19 +5100,7 @@
         <w:rPr>
           <w:rFonts w:ascii="Arial" w:eastAsia="Arial" w:hAnsi="Arial" w:cs="Arial"/>
         </w:rPr>
-        <w:t>]. The whole liver and aorta were segmented manually on a peak</w:t>
-      </w:r>
-      <w:r>
-        <w:rPr>
-          <w:rFonts w:ascii="Arial" w:eastAsia="Arial" w:hAnsi="Arial" w:cs="Arial"/>
-        </w:rPr>
-        <w:t xml:space="preserve"> </w:t>
-      </w:r>
-      <w:r>
-        <w:rPr>
-          <w:rFonts w:ascii="Arial" w:eastAsia="Arial" w:hAnsi="Arial" w:cs="Arial"/>
-        </w:rPr>
-        <w:t xml:space="preserve">enhancement map. Signal-time curves </w:t>
+        <w:t xml:space="preserve">]. Signal-time curves </w:t>
       </w:r>
       <w:r>
         <w:rPr>
@@ -5093,7 +5118,7 @@
         <w:rPr>
           <w:rFonts w:ascii="Arial" w:eastAsia="Arial" w:hAnsi="Arial" w:cs="Arial"/>
         </w:rPr>
-        <w:t>subsequent DGE-MRI modelling</w:t>
+        <w:t>DGE-MRI modelling</w:t>
       </w:r>
       <w:r>
         <w:rPr>
@@ -5156,7 +5181,37 @@
         <w:rPr>
           <w:rFonts w:ascii="Arial" w:eastAsia="Arial" w:hAnsi="Arial" w:cs="Arial"/>
         </w:rPr>
-        <w:t>The DGE-MRI signal processing pipeline was written in python [</w:t>
+        <w:t>S</w:t>
+      </w:r>
+      <w:r>
+        <w:rPr>
+          <w:rFonts w:ascii="Arial" w:eastAsia="Arial" w:hAnsi="Arial" w:cs="Arial"/>
+        </w:rPr>
+        <w:t xml:space="preserve">ignal processing was </w:t>
+      </w:r>
+      <w:r>
+        <w:rPr>
+          <w:rFonts w:ascii="Arial" w:eastAsia="Arial" w:hAnsi="Arial" w:cs="Arial"/>
+        </w:rPr>
+        <w:t>performed by freely available</w:t>
+      </w:r>
+      <w:r>
+        <w:rPr>
+          <w:rFonts w:ascii="Arial" w:eastAsia="Arial" w:hAnsi="Arial" w:cs="Arial"/>
+        </w:rPr>
+        <w:t xml:space="preserve"> python</w:t>
+      </w:r>
+      <w:r>
+        <w:rPr>
+          <w:rFonts w:ascii="Arial" w:eastAsia="Arial" w:hAnsi="Arial" w:cs="Arial"/>
+        </w:rPr>
+        <w:t xml:space="preserve"> scripts</w:t>
+      </w:r>
+      <w:r>
+        <w:rPr>
+          <w:rFonts w:ascii="Arial" w:eastAsia="Arial" w:hAnsi="Arial" w:cs="Arial"/>
+        </w:rPr>
+        <w:t xml:space="preserve"> [</w:t>
       </w:r>
       <w:r>
         <w:rPr>
@@ -5198,19 +5253,19 @@
         <w:rPr>
           <w:rFonts w:ascii="Arial" w:eastAsia="Arial" w:hAnsi="Arial" w:cs="Arial"/>
         </w:rPr>
-        <w:t xml:space="preserve"> the </w:t>
-      </w:r>
-      <w:r>
-        <w:rPr>
-          <w:rFonts w:ascii="Arial" w:eastAsia="Arial" w:hAnsi="Arial" w:cs="Arial"/>
-        </w:rPr>
-        <w:t xml:space="preserve">open-source </w:t>
-      </w:r>
-      <w:r>
-        <w:rPr>
-          <w:rFonts w:ascii="Arial" w:eastAsia="Arial" w:hAnsi="Arial" w:cs="Arial"/>
-        </w:rPr>
-        <w:t>python package</w:t>
+        <w:t xml:space="preserve"> the</w:t>
+      </w:r>
+      <w:r>
+        <w:rPr>
+          <w:rFonts w:ascii="Arial" w:eastAsia="Arial" w:hAnsi="Arial" w:cs="Arial"/>
+        </w:rPr>
+        <w:t xml:space="preserve"> open-source </w:t>
+      </w:r>
+      <w:r>
+        <w:rPr>
+          <w:rFonts w:ascii="Arial" w:eastAsia="Arial" w:hAnsi="Arial" w:cs="Arial"/>
+        </w:rPr>
+        <w:t>package</w:t>
       </w:r>
       <w:r>
         <w:rPr>
@@ -5306,115 +5361,121 @@
         <w:rPr>
           <w:rFonts w:ascii="Arial" w:eastAsia="Arial" w:hAnsi="Arial" w:cs="Arial"/>
         </w:rPr>
-        <w:t xml:space="preserve"> used as input to a 2-site liver model with uptake into </w:t>
+        <w:t xml:space="preserve"> used as input to a </w:t>
+      </w:r>
+      <w:r>
+        <w:rPr>
+          <w:rFonts w:ascii="Arial" w:eastAsia="Arial" w:hAnsi="Arial" w:cs="Arial"/>
+        </w:rPr>
+        <w:t>two</w:t>
+      </w:r>
+      <w:r>
+        <w:rPr>
+          <w:rFonts w:ascii="Arial" w:eastAsia="Arial" w:hAnsi="Arial" w:cs="Arial"/>
+        </w:rPr>
+        <w:t>-site liver model with uptake into hepatocytes, and excretion into bile. U</w:t>
+      </w:r>
+      <w:r>
+        <w:rPr>
+          <w:rFonts w:ascii="Arial" w:eastAsia="Arial" w:hAnsi="Arial" w:cs="Arial"/>
+        </w:rPr>
+        <w:t>ptake and excretion rates k</w:t>
+      </w:r>
+      <w:r>
+        <w:rPr>
+          <w:rFonts w:ascii="Arial" w:eastAsia="Arial" w:hAnsi="Arial" w:cs="Arial"/>
+        </w:rPr>
+        <w:t>(he)</w:t>
+      </w:r>
+      <w:r>
+        <w:rPr>
+          <w:rFonts w:ascii="Arial" w:eastAsia="Arial" w:hAnsi="Arial" w:cs="Arial"/>
+        </w:rPr>
+        <w:t xml:space="preserve"> and k</w:t>
+      </w:r>
+      <w:r>
+        <w:rPr>
+          <w:rFonts w:ascii="Arial" w:eastAsia="Arial" w:hAnsi="Arial" w:cs="Arial"/>
+        </w:rPr>
+        <w:t>(bh)</w:t>
+      </w:r>
+      <w:r>
+        <w:rPr>
+          <w:rFonts w:ascii="Arial" w:eastAsia="Arial" w:hAnsi="Arial" w:cs="Arial"/>
+        </w:rPr>
+        <w:t xml:space="preserve"> were </w:t>
+      </w:r>
+      <w:r>
+        <w:rPr>
+          <w:rFonts w:ascii="Arial" w:eastAsia="Arial" w:hAnsi="Arial" w:cs="Arial"/>
+        </w:rPr>
+        <w:t xml:space="preserve">allowed to </w:t>
+      </w:r>
+      <w:r>
+        <w:rPr>
+          <w:rFonts w:ascii="Arial" w:eastAsia="Arial" w:hAnsi="Arial" w:cs="Arial"/>
+        </w:rPr>
+        <w:t>var</w:t>
+      </w:r>
+      <w:r>
+        <w:rPr>
+          <w:rFonts w:ascii="Arial" w:eastAsia="Arial" w:hAnsi="Arial" w:cs="Arial"/>
+        </w:rPr>
+        <w:t>y</w:t>
+      </w:r>
+      <w:r>
+        <w:rPr>
+          <w:rFonts w:ascii="Arial" w:eastAsia="Arial" w:hAnsi="Arial" w:cs="Arial"/>
+        </w:rPr>
+        <w:t xml:space="preserve"> linearly </w:t>
+      </w:r>
+      <w:r>
+        <w:rPr>
+          <w:rFonts w:ascii="Arial" w:eastAsia="Arial" w:hAnsi="Arial" w:cs="Arial"/>
+        </w:rPr>
+        <w:t xml:space="preserve">over time </w:t>
+      </w:r>
+      <w:r>
+        <w:rPr>
+          <w:rFonts w:ascii="Arial" w:eastAsia="Arial" w:hAnsi="Arial" w:cs="Arial"/>
+        </w:rPr>
+        <w:t>to allow for changes in liver function during the day.</w:t>
+      </w:r>
+      <w:r>
+        <w:rPr>
+          <w:rFonts w:ascii="Arial" w:eastAsia="Arial" w:hAnsi="Arial" w:cs="Arial"/>
+        </w:rPr>
+        <w:t xml:space="preserve"> </w:t>
+      </w:r>
+      <w:r>
+        <w:rPr>
+          <w:rFonts w:ascii="Arial" w:eastAsia="Arial" w:hAnsi="Arial" w:cs="Arial"/>
+        </w:rPr>
+        <w:t>Concentrations were</w:t>
+      </w:r>
+      <w:r>
+        <w:rPr>
+          <w:rFonts w:ascii="Arial" w:eastAsia="Arial" w:hAnsi="Arial" w:cs="Arial"/>
+        </w:rPr>
+        <w:t xml:space="preserve"> converted to </w:t>
+      </w:r>
+      <w:r>
+        <w:rPr>
+          <w:rFonts w:ascii="Arial" w:eastAsia="Arial" w:hAnsi="Arial" w:cs="Arial"/>
+        </w:rPr>
+        <w:t>longitudinal</w:t>
+      </w:r>
+      <w:r>
+        <w:rPr>
+          <w:rFonts w:ascii="Arial" w:eastAsia="Arial" w:hAnsi="Arial" w:cs="Arial"/>
+        </w:rPr>
+        <w:t xml:space="preserve"> relaxation rates using the precontrast MOLLI T1 and literature values for the </w:t>
       </w:r>
       <w:r>
         <w:rPr>
           <w:rFonts w:ascii="Arial" w:eastAsia="Arial" w:hAnsi="Arial" w:cs="Arial"/>
         </w:rPr>
         <w:lastRenderedPageBreak/>
-        <w:t>hepatocytes from an extracellular space, and excretion into bile. U</w:t>
-      </w:r>
-      <w:r>
-        <w:rPr>
-          <w:rFonts w:ascii="Arial" w:eastAsia="Arial" w:hAnsi="Arial" w:cs="Arial"/>
-        </w:rPr>
-        <w:t>ptake and excretion rates k</w:t>
-      </w:r>
-      <w:r>
-        <w:rPr>
-          <w:rFonts w:ascii="Arial" w:eastAsia="Arial" w:hAnsi="Arial" w:cs="Arial"/>
-        </w:rPr>
-        <w:t>(he)</w:t>
-      </w:r>
-      <w:r>
-        <w:rPr>
-          <w:rFonts w:ascii="Arial" w:eastAsia="Arial" w:hAnsi="Arial" w:cs="Arial"/>
-        </w:rPr>
-        <w:t xml:space="preserve"> and k</w:t>
-      </w:r>
-      <w:r>
-        <w:rPr>
-          <w:rFonts w:ascii="Arial" w:eastAsia="Arial" w:hAnsi="Arial" w:cs="Arial"/>
-        </w:rPr>
-        <w:t>(bh)</w:t>
-      </w:r>
-      <w:r>
-        <w:rPr>
-          <w:rFonts w:ascii="Arial" w:eastAsia="Arial" w:hAnsi="Arial" w:cs="Arial"/>
-        </w:rPr>
-        <w:t xml:space="preserve"> were </w:t>
-      </w:r>
-      <w:r>
-        <w:rPr>
-          <w:rFonts w:ascii="Arial" w:eastAsia="Arial" w:hAnsi="Arial" w:cs="Arial"/>
-        </w:rPr>
-        <w:t xml:space="preserve">allowed to </w:t>
-      </w:r>
-      <w:r>
-        <w:rPr>
-          <w:rFonts w:ascii="Arial" w:eastAsia="Arial" w:hAnsi="Arial" w:cs="Arial"/>
-        </w:rPr>
-        <w:t>var</w:t>
-      </w:r>
-      <w:r>
-        <w:rPr>
-          <w:rFonts w:ascii="Arial" w:eastAsia="Arial" w:hAnsi="Arial" w:cs="Arial"/>
-        </w:rPr>
-        <w:t>y</w:t>
-      </w:r>
-      <w:r>
-        <w:rPr>
-          <w:rFonts w:ascii="Arial" w:eastAsia="Arial" w:hAnsi="Arial" w:cs="Arial"/>
-        </w:rPr>
-        <w:t xml:space="preserve"> linearly </w:t>
-      </w:r>
-      <w:r>
-        <w:rPr>
-          <w:rFonts w:ascii="Arial" w:eastAsia="Arial" w:hAnsi="Arial" w:cs="Arial"/>
-        </w:rPr>
-        <w:t xml:space="preserve">over time </w:t>
-      </w:r>
-      <w:r>
-        <w:rPr>
-          <w:rFonts w:ascii="Arial" w:eastAsia="Arial" w:hAnsi="Arial" w:cs="Arial"/>
-        </w:rPr>
-        <w:t>to allow for changes in liver function during the day.</w:t>
-      </w:r>
-      <w:r>
-        <w:rPr>
-          <w:rFonts w:ascii="Arial" w:eastAsia="Arial" w:hAnsi="Arial" w:cs="Arial"/>
-        </w:rPr>
-        <w:t xml:space="preserve"> </w:t>
-      </w:r>
-      <w:r>
-        <w:rPr>
-          <w:rFonts w:ascii="Arial" w:eastAsia="Arial" w:hAnsi="Arial" w:cs="Arial"/>
-        </w:rPr>
-        <w:t>Concentrations were</w:t>
-      </w:r>
-      <w:r>
-        <w:rPr>
-          <w:rFonts w:ascii="Arial" w:eastAsia="Arial" w:hAnsi="Arial" w:cs="Arial"/>
-        </w:rPr>
-        <w:t xml:space="preserve"> converted to </w:t>
-      </w:r>
-      <w:r>
-        <w:rPr>
-          <w:rFonts w:ascii="Arial" w:eastAsia="Arial" w:hAnsi="Arial" w:cs="Arial"/>
-        </w:rPr>
-        <w:t>longitudinal</w:t>
-      </w:r>
-      <w:r>
-        <w:rPr>
-          <w:rFonts w:ascii="Arial" w:eastAsia="Arial" w:hAnsi="Arial" w:cs="Arial"/>
-        </w:rPr>
-        <w:t xml:space="preserve"> relaxation rates using the precontrast MOLLI T1 and literature values for the </w:t>
-      </w:r>
-      <w:r>
-        <w:rPr>
-          <w:rFonts w:ascii="Arial" w:eastAsia="Arial" w:hAnsi="Arial" w:cs="Arial"/>
-        </w:rPr>
         <w:t xml:space="preserve">gadoxetate relaxivities </w:t>
       </w:r>
       <w:r>
@@ -5481,13 +5542,13 @@
         <w:rPr>
           <w:rFonts w:ascii="Arial" w:eastAsia="Arial" w:hAnsi="Arial" w:cs="Arial"/>
         </w:rPr>
-        <w:t xml:space="preserve">using least-squares </w:t>
-      </w:r>
-      <w:r>
-        <w:rPr>
-          <w:rFonts w:ascii="Arial" w:eastAsia="Arial" w:hAnsi="Arial" w:cs="Arial"/>
-        </w:rPr>
-        <w:t>methods, with default initial values and constraints for all parameters</w:t>
+        <w:t xml:space="preserve">using </w:t>
+      </w:r>
+      <w:r>
+        <w:rPr>
+          <w:rFonts w:ascii="Arial" w:eastAsia="Arial" w:hAnsi="Arial" w:cs="Arial"/>
+        </w:rPr>
+        <w:t>default initial values and constraints for all parameters</w:t>
       </w:r>
       <w:r>
         <w:rPr>
@@ -5508,7 +5569,13 @@
         <w:rPr>
           <w:rFonts w:ascii="Arial" w:eastAsia="Arial" w:hAnsi="Arial" w:cs="Arial"/>
         </w:rPr>
-        <w:t>Apart from the primary hepatocellular (HC) outcome markers</w:t>
+        <w:t>The analysis produced the</w:t>
+      </w:r>
+      <w:r>
+        <w:rPr>
+          <w:rFonts w:ascii="Arial" w:eastAsia="Arial" w:hAnsi="Arial" w:cs="Arial"/>
+        </w:rPr>
+        <w:t xml:space="preserve"> primary hepatocellular (HC) outcome markers</w:t>
       </w:r>
       <w:r>
         <w:rPr>
@@ -5520,19 +5587,67 @@
         <w:rPr>
           <w:rFonts w:ascii="Arial" w:eastAsia="Arial" w:hAnsi="Arial" w:cs="Arial"/>
         </w:rPr>
-        <w:t xml:space="preserve"> the analysis also produce</w:t>
-      </w:r>
-      <w:r>
-        <w:rPr>
-          <w:rFonts w:ascii="Arial" w:eastAsia="Arial" w:hAnsi="Arial" w:cs="Arial"/>
-        </w:rPr>
-        <w:t>d</w:t>
-      </w:r>
-      <w:r>
-        <w:rPr>
-          <w:rFonts w:ascii="Arial" w:eastAsia="Arial" w:hAnsi="Arial" w:cs="Arial"/>
-        </w:rPr>
-        <w:t xml:space="preserve"> biomarkers characterizing the extracellular space (EC). For comparison, simpler semi-quantitative (SQ) measures of liver function are also reported, such as R1 (=1/T1) and signal-enhancement at 20 minutes.</w:t>
+        <w:t xml:space="preserve"> biomarkers characterizing the extracellular space (EC)</w:t>
+      </w:r>
+      <w:r>
+        <w:rPr>
+          <w:rFonts w:ascii="Arial" w:eastAsia="Arial" w:hAnsi="Arial" w:cs="Arial"/>
+        </w:rPr>
+        <w:t xml:space="preserve">, and </w:t>
+      </w:r>
+      <w:r>
+        <w:rPr>
+          <w:rFonts w:ascii="Arial" w:eastAsia="Arial" w:hAnsi="Arial" w:cs="Arial"/>
+        </w:rPr>
+        <w:t xml:space="preserve">simpler semi-quantitative (SQ) measures </w:t>
+      </w:r>
+      <w:r>
+        <w:rPr>
+          <w:rFonts w:ascii="Arial" w:eastAsia="Arial" w:hAnsi="Arial" w:cs="Arial"/>
+        </w:rPr>
+        <w:t xml:space="preserve">for comparison - </w:t>
+      </w:r>
+      <w:r>
+        <w:rPr>
+          <w:rFonts w:ascii="Arial" w:eastAsia="Arial" w:hAnsi="Arial" w:cs="Arial"/>
+        </w:rPr>
+        <w:t>such as R1 (=1/T1) and signal-enhancement at 20 minutes.</w:t>
+      </w:r>
+      <w:r>
+        <w:rPr>
+          <w:rFonts w:ascii="Arial" w:eastAsia="Arial" w:hAnsi="Arial" w:cs="Arial"/>
+        </w:rPr>
+        <w:t xml:space="preserve"> </w:t>
+      </w:r>
+      <w:r>
+        <w:rPr>
+          <w:rFonts w:ascii="Arial" w:eastAsia="Arial" w:hAnsi="Arial" w:cs="Arial"/>
+        </w:rPr>
+        <w:t xml:space="preserve">For comparison with non-imaging pharmacokinetic studies, MRI-measured liver volumes were used to derive liver </w:t>
+      </w:r>
+      <w:r>
+        <w:rPr>
+          <w:rFonts w:ascii="Arial" w:eastAsia="Arial" w:hAnsi="Arial" w:cs="Arial"/>
+        </w:rPr>
+        <w:t xml:space="preserve">blood </w:t>
+      </w:r>
+      <w:r>
+        <w:rPr>
+          <w:rFonts w:ascii="Arial" w:eastAsia="Arial" w:hAnsi="Arial" w:cs="Arial"/>
+        </w:rPr>
+        <w:t>clearance (</w:t>
+      </w:r>
+      <w:r>
+        <w:rPr>
+          <w:rFonts w:ascii="Arial" w:eastAsia="Arial" w:hAnsi="Arial" w:cs="Arial"/>
+        </w:rPr>
+        <w:t xml:space="preserve">CL, </w:t>
+      </w:r>
+      <w:r>
+        <w:rPr>
+          <w:rFonts w:ascii="Arial" w:eastAsia="Arial" w:hAnsi="Arial" w:cs="Arial"/>
+        </w:rPr>
+        <w:t>mL/min).</w:t>
       </w:r>
     </w:p>
     <w:p>
@@ -5564,19 +5679,25 @@
         <w:rPr>
           <w:rFonts w:ascii="Arial" w:eastAsia="Arial" w:hAnsi="Arial" w:cs="Arial"/>
         </w:rPr>
-        <w:t xml:space="preserve">The statistical analysis including generation of tables and figures </w:t>
-      </w:r>
-      <w:r>
-        <w:rPr>
-          <w:rFonts w:ascii="Arial" w:eastAsia="Arial" w:hAnsi="Arial" w:cs="Arial"/>
-        </w:rPr>
-        <w:t xml:space="preserve">in this manuscript </w:t>
-      </w:r>
-      <w:r>
-        <w:rPr>
-          <w:rFonts w:ascii="Arial" w:eastAsia="Arial" w:hAnsi="Arial" w:cs="Arial"/>
-        </w:rPr>
-        <w:t xml:space="preserve">was performed in python [21]. </w:t>
+        <w:t>S</w:t>
+      </w:r>
+      <w:r>
+        <w:rPr>
+          <w:rFonts w:ascii="Arial" w:eastAsia="Arial" w:hAnsi="Arial" w:cs="Arial"/>
+        </w:rPr>
+        <w:t xml:space="preserve">tatistical analysis including generation of tables and figures </w:t>
+      </w:r>
+      <w:r>
+        <w:rPr>
+          <w:rFonts w:ascii="Arial" w:eastAsia="Arial" w:hAnsi="Arial" w:cs="Arial"/>
+        </w:rPr>
+        <w:t>was performed by freely available python scripts</w:t>
+      </w:r>
+      <w:r>
+        <w:rPr>
+          <w:rFonts w:ascii="Arial" w:eastAsia="Arial" w:hAnsi="Arial" w:cs="Arial"/>
+        </w:rPr>
+        <w:t xml:space="preserve"> [21]. </w:t>
       </w:r>
     </w:p>
     <w:p>
@@ -5870,55 +5991,13 @@
         <w:rPr>
           <w:rFonts w:ascii="Arial" w:eastAsia="Arial" w:hAnsi="Arial" w:cs="Arial"/>
         </w:rPr>
-        <w:t xml:space="preserve">. For comparison with non-imaging pharmacokinetic studies, </w:t>
-      </w:r>
-      <w:r>
-        <w:rPr>
-          <w:rFonts w:ascii="Arial" w:eastAsia="Arial" w:hAnsi="Arial" w:cs="Arial"/>
-        </w:rPr>
-        <w:t xml:space="preserve">MRI-measured liver volumes were used to derive </w:t>
-      </w:r>
-      <w:r>
-        <w:rPr>
-          <w:rFonts w:ascii="Arial" w:eastAsia="Arial" w:hAnsi="Arial" w:cs="Arial"/>
-        </w:rPr>
-        <w:t xml:space="preserve">liver </w:t>
-      </w:r>
-      <w:r>
-        <w:rPr>
-          <w:rFonts w:ascii="Arial" w:eastAsia="Arial" w:hAnsi="Arial" w:cs="Arial"/>
-        </w:rPr>
-        <w:t xml:space="preserve">blood </w:t>
-      </w:r>
-      <w:r>
-        <w:rPr>
-          <w:rFonts w:ascii="Arial" w:eastAsia="Arial" w:hAnsi="Arial" w:cs="Arial"/>
-        </w:rPr>
-        <w:t xml:space="preserve">clearance </w:t>
-      </w:r>
-      <w:r>
-        <w:rPr>
-          <w:rFonts w:ascii="Arial" w:eastAsia="Arial" w:hAnsi="Arial" w:cs="Arial"/>
-        </w:rPr>
-        <w:t>(</w:t>
-      </w:r>
-      <w:r>
-        <w:rPr>
-          <w:rFonts w:ascii="Arial" w:eastAsia="Arial" w:hAnsi="Arial" w:cs="Arial"/>
-        </w:rPr>
-        <w:t xml:space="preserve">CL, </w:t>
-      </w:r>
-      <w:r>
-        <w:rPr>
-          <w:rFonts w:ascii="Arial" w:eastAsia="Arial" w:hAnsi="Arial" w:cs="Arial"/>
-        </w:rPr>
-        <w:t>mL/min).</w:t>
-      </w:r>
-      <w:r>
-        <w:rPr>
-          <w:rFonts w:ascii="Arial" w:eastAsia="Arial" w:hAnsi="Arial" w:cs="Arial"/>
-        </w:rPr>
-        <w:t xml:space="preserve"> For comparison between MRI and LFT’s, the pre-scan and post-scan LFT values were averaged.</w:t>
+        <w:t xml:space="preserve">. </w:t>
+      </w:r>
+      <w:r>
+        <w:rPr>
+          <w:rFonts w:ascii="Arial" w:eastAsia="Arial" w:hAnsi="Arial" w:cs="Arial"/>
+        </w:rPr>
+        <w:t>For comparison between MRI and LFT’s, the pre-scan and post-scan LFT values were averaged.</w:t>
       </w:r>
       <w:r>
         <w:rPr>
@@ -7362,8 +7441,8 @@
           <w:rFonts w:ascii="Arial" w:eastAsia="Arial" w:hAnsi="Arial" w:cs="Arial"/>
         </w:rPr>
       </w:pPr>
-      <w:bookmarkStart w:id="14" w:name="_Hlk159514980"/>
-      <w:bookmarkStart w:id="15" w:name="_Hlk159516666"/>
+      <w:bookmarkStart w:id="15" w:name="_Hlk159514980"/>
+      <w:bookmarkStart w:id="16" w:name="_Hlk159516666"/>
       <w:r>
         <w:rPr>
           <w:rFonts w:ascii="Arial" w:eastAsia="Arial" w:hAnsi="Arial" w:cs="Arial"/>
@@ -7574,18 +7653,18 @@
         </w:rPr>
         <w:t xml:space="preserve">, </w:t>
       </w:r>
-      <w:bookmarkStart w:id="16" w:name="_Hlk161685474"/>
-      <w:r>
-        <w:rPr>
-          <w:rFonts w:ascii="Arial" w:eastAsia="Arial" w:hAnsi="Arial" w:cs="Arial"/>
-        </w:rPr>
-        <w:t>indicating a potential role of th</w:t>
-      </w:r>
-      <w:r>
-        <w:rPr>
-          <w:rFonts w:ascii="Arial" w:eastAsia="Arial" w:hAnsi="Arial" w:cs="Arial"/>
-        </w:rPr>
-        <w:t>ese</w:t>
+      <w:bookmarkStart w:id="17" w:name="_Hlk161685474"/>
+      <w:r>
+        <w:rPr>
+          <w:rFonts w:ascii="Arial" w:eastAsia="Arial" w:hAnsi="Arial" w:cs="Arial"/>
+        </w:rPr>
+        <w:t xml:space="preserve">indicating a potential role </w:t>
+      </w:r>
+      <w:r>
+        <w:rPr>
+          <w:rFonts w:ascii="Arial" w:eastAsia="Arial" w:hAnsi="Arial" w:cs="Arial"/>
+        </w:rPr>
+        <w:t>as</w:t>
       </w:r>
       <w:r>
         <w:rPr>
@@ -7617,7 +7696,7 @@
         </w:rPr>
         <w:t xml:space="preserve">in drug safety assessment. </w:t>
       </w:r>
-      <w:bookmarkEnd w:id="16"/>
+      <w:bookmarkEnd w:id="17"/>
     </w:p>
     <w:p>
       <w:pPr>
@@ -7817,7 +7896,31 @@
         <w:rPr>
           <w:rFonts w:ascii="Arial" w:eastAsia="Arial" w:hAnsi="Arial" w:cs="Arial"/>
         </w:rPr>
-        <w:t xml:space="preserve">he current proof of concept using rifampicin </w:t>
+        <w:t>he current proof</w:t>
+      </w:r>
+      <w:r>
+        <w:rPr>
+          <w:rFonts w:ascii="Arial" w:eastAsia="Arial" w:hAnsi="Arial" w:cs="Arial"/>
+        </w:rPr>
+        <w:t>-</w:t>
+      </w:r>
+      <w:r>
+        <w:rPr>
+          <w:rFonts w:ascii="Arial" w:eastAsia="Arial" w:hAnsi="Arial" w:cs="Arial"/>
+        </w:rPr>
+        <w:t>of</w:t>
+      </w:r>
+      <w:r>
+        <w:rPr>
+          <w:rFonts w:ascii="Arial" w:eastAsia="Arial" w:hAnsi="Arial" w:cs="Arial"/>
+        </w:rPr>
+        <w:t>-</w:t>
+      </w:r>
+      <w:r>
+        <w:rPr>
+          <w:rFonts w:ascii="Arial" w:eastAsia="Arial" w:hAnsi="Arial" w:cs="Arial"/>
+        </w:rPr>
+        <w:t xml:space="preserve">concept using rifampicin </w:t>
       </w:r>
       <w:r>
         <w:rPr>
@@ -7922,13 +8025,19 @@
         <w:rPr>
           <w:rFonts w:ascii="Arial" w:eastAsia="Arial" w:hAnsi="Arial" w:cs="Arial"/>
         </w:rPr>
-        <w:t>nhibition of</w:t>
-      </w:r>
-      <w:r>
-        <w:rPr>
-          <w:rFonts w:ascii="Arial" w:eastAsia="Arial" w:hAnsi="Arial" w:cs="Arial"/>
-        </w:rPr>
-        <w:t xml:space="preserve"> hepatic</w:t>
+        <w:t xml:space="preserve">nhibition of </w:t>
+      </w:r>
+      <w:r>
+        <w:rPr>
+          <w:rFonts w:ascii="Arial" w:eastAsia="Arial" w:hAnsi="Arial" w:cs="Arial"/>
+        </w:rPr>
+        <w:t xml:space="preserve">intracellular </w:t>
+      </w:r>
+      <w:r>
+        <w:rPr>
+          <w:rFonts w:ascii="Arial" w:eastAsia="Arial" w:hAnsi="Arial" w:cs="Arial"/>
+        </w:rPr>
+        <w:t>uptake</w:t>
       </w:r>
       <w:r>
         <w:rPr>
@@ -7940,24 +8049,6 @@
         <w:rPr>
           <w:rFonts w:ascii="Arial" w:eastAsia="Arial" w:hAnsi="Arial" w:cs="Arial"/>
         </w:rPr>
-        <w:t xml:space="preserve">intracellular </w:t>
-      </w:r>
-      <w:r>
-        <w:rPr>
-          <w:rFonts w:ascii="Arial" w:eastAsia="Arial" w:hAnsi="Arial" w:cs="Arial"/>
-        </w:rPr>
-        <w:t>uptake</w:t>
-      </w:r>
-      <w:r>
-        <w:rPr>
-          <w:rFonts w:ascii="Arial" w:eastAsia="Arial" w:hAnsi="Arial" w:cs="Arial"/>
-        </w:rPr>
-        <w:t xml:space="preserve"> </w:t>
-      </w:r>
-      <w:r>
-        <w:rPr>
-          <w:rFonts w:ascii="Arial" w:eastAsia="Arial" w:hAnsi="Arial" w:cs="Arial"/>
-        </w:rPr>
         <w:t xml:space="preserve">via OATP1B1 </w:t>
       </w:r>
       <w:r>
@@ -7982,7 +8073,19 @@
         <w:rPr>
           <w:rFonts w:ascii="Arial" w:eastAsia="Arial" w:hAnsi="Arial" w:cs="Arial"/>
         </w:rPr>
-        <w:t xml:space="preserve">, a distinction that cannot be made with assays based on blood clearance. Inhibition of biliary clearance is also more variable </w:t>
+        <w:t xml:space="preserve">, a distinction that cannot be made with </w:t>
+      </w:r>
+      <w:r>
+        <w:rPr>
+          <w:rFonts w:ascii="Arial" w:eastAsia="Arial" w:hAnsi="Arial" w:cs="Arial"/>
+        </w:rPr>
+        <w:t xml:space="preserve">blood-based </w:t>
+      </w:r>
+      <w:r>
+        <w:rPr>
+          <w:rFonts w:ascii="Arial" w:eastAsia="Arial" w:hAnsi="Arial" w:cs="Arial"/>
+        </w:rPr>
+        <w:t xml:space="preserve">assays. Inhibition of biliary clearance is also more variable </w:t>
       </w:r>
       <w:r>
         <w:rPr>
@@ -8150,13 +8253,13 @@
         <w:rPr>
           <w:rFonts w:ascii="Arial" w:eastAsia="Arial" w:hAnsi="Arial" w:cs="Arial"/>
         </w:rPr>
-        <w:t>An important property</w:t>
-      </w:r>
-      <w:r>
-        <w:rPr>
-          <w:rFonts w:ascii="Arial" w:eastAsia="Arial" w:hAnsi="Arial" w:cs="Arial"/>
-        </w:rPr>
-        <w:t xml:space="preserve"> of the gadoxetate-</w:t>
+        <w:t>T</w:t>
+      </w:r>
+      <w:r>
+        <w:rPr>
+          <w:rFonts w:ascii="Arial" w:eastAsia="Arial" w:hAnsi="Arial" w:cs="Arial"/>
+        </w:rPr>
+        <w:t>he gadoxetate-</w:t>
       </w:r>
       <w:r>
         <w:rPr>
@@ -8174,7 +8277,7 @@
         <w:rPr>
           <w:rFonts w:ascii="Arial" w:eastAsia="Arial" w:hAnsi="Arial" w:cs="Arial"/>
         </w:rPr>
-        <w:t xml:space="preserve">is that it specifically </w:t>
+        <w:t xml:space="preserve">specifically </w:t>
       </w:r>
       <w:r>
         <w:rPr>
@@ -8210,7 +8313,19 @@
         <w:rPr>
           <w:rFonts w:ascii="Arial" w:eastAsia="Arial" w:hAnsi="Arial" w:cs="Arial"/>
         </w:rPr>
-        <w:t xml:space="preserve"> it cannot detect</w:t>
+        <w:t xml:space="preserve"> it cannot </w:t>
+      </w:r>
+      <w:r>
+        <w:rPr>
+          <w:rFonts w:ascii="Arial" w:eastAsia="Arial" w:hAnsi="Arial" w:cs="Arial"/>
+        </w:rPr>
+        <w:t xml:space="preserve">directly </w:t>
+      </w:r>
+      <w:r>
+        <w:rPr>
+          <w:rFonts w:ascii="Arial" w:eastAsia="Arial" w:hAnsi="Arial" w:cs="Arial"/>
+        </w:rPr>
+        <w:t>detect</w:t>
       </w:r>
       <w:r>
         <w:rPr>
@@ -8242,18 +8357,48 @@
         </w:rPr>
         <w:t xml:space="preserve">the bile salt export pump (BSEP). </w:t>
       </w:r>
-      <w:bookmarkEnd w:id="14"/>
-      <w:r>
-        <w:rPr>
-          <w:rFonts w:ascii="Arial" w:eastAsia="Arial" w:hAnsi="Arial" w:cs="Arial"/>
-        </w:rPr>
-        <w:t xml:space="preserve">Inhibition of BSEP is important because genetically inherited defects in BSEP expression have been found to cause severe cholestatic liver injury and because many drugs that cause human idiosyncratic </w:t>
-      </w:r>
-      <w:r>
-        <w:rPr>
-          <w:rFonts w:ascii="Arial" w:eastAsia="Arial" w:hAnsi="Arial" w:cs="Arial"/>
-        </w:rPr>
-        <w:t xml:space="preserve">drug-induced liver injury </w:t>
+      <w:bookmarkEnd w:id="15"/>
+      <w:r>
+        <w:rPr>
+          <w:rFonts w:ascii="Arial" w:eastAsia="Arial" w:hAnsi="Arial" w:cs="Arial"/>
+        </w:rPr>
+        <w:t xml:space="preserve">Inhibition of BSEP is important because genetically inherited defects in BSEP expression </w:t>
+      </w:r>
+      <w:r>
+        <w:rPr>
+          <w:rFonts w:ascii="Arial" w:eastAsia="Arial" w:hAnsi="Arial" w:cs="Arial"/>
+        </w:rPr>
+        <w:t>can</w:t>
+      </w:r>
+      <w:r>
+        <w:rPr>
+          <w:rFonts w:ascii="Arial" w:eastAsia="Arial" w:hAnsi="Arial" w:cs="Arial"/>
+        </w:rPr>
+        <w:t xml:space="preserve"> cause severe cholestatic liver injury</w:t>
+      </w:r>
+      <w:r>
+        <w:rPr>
+          <w:rFonts w:ascii="Arial" w:eastAsia="Arial" w:hAnsi="Arial" w:cs="Arial"/>
+        </w:rPr>
+        <w:t>,</w:t>
+      </w:r>
+      <w:r>
+        <w:rPr>
+          <w:rFonts w:ascii="Arial" w:eastAsia="Arial" w:hAnsi="Arial" w:cs="Arial"/>
+        </w:rPr>
+        <w:t xml:space="preserve"> and because many drugs that cause human idiosyncratic </w:t>
+      </w:r>
+      <w:r>
+        <w:rPr>
+          <w:rFonts w:ascii="Arial" w:eastAsia="Arial" w:hAnsi="Arial" w:cs="Arial"/>
+        </w:rPr>
+        <w:t>DILI</w:t>
+      </w:r>
+      <w:r>
+        <w:rPr>
+          <w:rFonts w:ascii="Arial" w:eastAsia="Arial" w:hAnsi="Arial" w:cs="Arial"/>
+        </w:rPr>
+        <w:t xml:space="preserve"> </w:t>
       </w:r>
       <w:r>
         <w:rPr>
@@ -8284,6 +8429,30 @@
           <w:rFonts w:ascii="Arial" w:eastAsia="Arial" w:hAnsi="Arial" w:cs="Arial"/>
         </w:rPr>
         <w:t xml:space="preserve"> </w:t>
+      </w:r>
+      <w:r>
+        <w:rPr>
+          <w:rFonts w:ascii="Arial" w:eastAsia="Arial" w:hAnsi="Arial" w:cs="Arial"/>
+        </w:rPr>
+        <w:t xml:space="preserve">While gadoxetate is not a substrate of BSEP, it is possible that BSEP inhibition can be detected indirectly, for instance if </w:t>
+      </w:r>
+      <w:r>
+        <w:rPr>
+          <w:rFonts w:ascii="Arial" w:eastAsia="Arial" w:hAnsi="Arial" w:cs="Arial"/>
+        </w:rPr>
+        <w:t>cholestasis</w:t>
+      </w:r>
+      <w:r>
+        <w:rPr>
+          <w:rFonts w:ascii="Arial" w:eastAsia="Arial" w:hAnsi="Arial" w:cs="Arial"/>
+        </w:rPr>
+        <w:t xml:space="preserve"> </w:t>
+      </w:r>
+      <w:r>
+        <w:rPr>
+          <w:rFonts w:ascii="Arial" w:eastAsia="Arial" w:hAnsi="Arial" w:cs="Arial"/>
+        </w:rPr>
+        <w:t>affects gadoxetate excretion.</w:t>
       </w:r>
     </w:p>
     <w:p>
@@ -8298,31 +8467,55 @@
         <w:rPr>
           <w:rFonts w:ascii="Arial" w:eastAsia="Arial" w:hAnsi="Arial" w:cs="Arial"/>
         </w:rPr>
-        <w:t>The results have also demonstrated that the effect of rifampicin can be detected using simpler</w:t>
-      </w:r>
-      <w:r>
-        <w:rPr>
-          <w:rFonts w:ascii="Arial" w:eastAsia="Arial" w:hAnsi="Arial" w:cs="Arial"/>
-        </w:rPr>
-        <w:t xml:space="preserve">, semi-quantitative </w:t>
-      </w:r>
-      <w:r>
-        <w:rPr>
-          <w:rFonts w:ascii="Arial" w:eastAsia="Arial" w:hAnsi="Arial" w:cs="Arial"/>
-        </w:rPr>
-        <w:t xml:space="preserve">MRI biomarkers, in particular </w:t>
-      </w:r>
-      <w:r>
-        <w:rPr>
-          <w:rFonts w:ascii="Arial" w:eastAsia="Arial" w:hAnsi="Arial" w:cs="Arial"/>
-        </w:rPr>
         <w:t>R</w:t>
       </w:r>
       <w:r>
         <w:rPr>
           <w:rFonts w:ascii="Arial" w:eastAsia="Arial" w:hAnsi="Arial" w:cs="Arial"/>
         </w:rPr>
-        <w:t>1 at 45 minutes after injection. These biomarkers do not require modelling or image analysis and they are available via in-line postprocessing</w:t>
+        <w:t xml:space="preserve">ifampicin </w:t>
+      </w:r>
+      <w:r>
+        <w:rPr>
+          <w:rFonts w:ascii="Arial" w:eastAsia="Arial" w:hAnsi="Arial" w:cs="Arial"/>
+        </w:rPr>
+        <w:t xml:space="preserve">effects </w:t>
+      </w:r>
+      <w:r>
+        <w:rPr>
+          <w:rFonts w:ascii="Arial" w:eastAsia="Arial" w:hAnsi="Arial" w:cs="Arial"/>
+        </w:rPr>
+        <w:t xml:space="preserve">can </w:t>
+      </w:r>
+      <w:r>
+        <w:rPr>
+          <w:rFonts w:ascii="Arial" w:eastAsia="Arial" w:hAnsi="Arial" w:cs="Arial"/>
+        </w:rPr>
+        <w:t xml:space="preserve">also </w:t>
+      </w:r>
+      <w:r>
+        <w:rPr>
+          <w:rFonts w:ascii="Arial" w:eastAsia="Arial" w:hAnsi="Arial" w:cs="Arial"/>
+        </w:rPr>
+        <w:t>be detected using</w:t>
+      </w:r>
+      <w:r>
+        <w:rPr>
+          <w:rFonts w:ascii="Arial" w:eastAsia="Arial" w:hAnsi="Arial" w:cs="Arial"/>
+        </w:rPr>
+        <w:t xml:space="preserve"> semi-quantitative </w:t>
+      </w:r>
+      <w:r>
+        <w:rPr>
+          <w:rFonts w:ascii="Arial" w:eastAsia="Arial" w:hAnsi="Arial" w:cs="Arial"/>
+        </w:rPr>
+        <w:t xml:space="preserve">markers, </w:t>
+      </w:r>
+      <w:r>
+        <w:rPr>
+          <w:rFonts w:ascii="Arial" w:eastAsia="Arial" w:hAnsi="Arial" w:cs="Arial"/>
+        </w:rPr>
+        <w:t>such as post-contrast</w:t>
       </w:r>
       <w:r>
         <w:rPr>
@@ -8334,6 +8527,24 @@
         <w:rPr>
           <w:rFonts w:ascii="Arial" w:eastAsia="Arial" w:hAnsi="Arial" w:cs="Arial"/>
         </w:rPr>
+        <w:t>R</w:t>
+      </w:r>
+      <w:r>
+        <w:rPr>
+          <w:rFonts w:ascii="Arial" w:eastAsia="Arial" w:hAnsi="Arial" w:cs="Arial"/>
+        </w:rPr>
+        <w:t>1. These do not require modelling and are available in-line</w:t>
+      </w:r>
+      <w:r>
+        <w:rPr>
+          <w:rFonts w:ascii="Arial" w:eastAsia="Arial" w:hAnsi="Arial" w:cs="Arial"/>
+        </w:rPr>
+        <w:t xml:space="preserve"> </w:t>
+      </w:r>
+      <w:r>
+        <w:rPr>
+          <w:rFonts w:ascii="Arial" w:eastAsia="Arial" w:hAnsi="Arial" w:cs="Arial"/>
+        </w:rPr>
         <w:t xml:space="preserve">on </w:t>
       </w:r>
       <w:r>
@@ -8388,13 +8599,13 @@
         <w:rPr>
           <w:rFonts w:ascii="Arial" w:eastAsia="Arial" w:hAnsi="Arial" w:cs="Arial"/>
         </w:rPr>
-        <w:t xml:space="preserve">experimental </w:t>
-      </w:r>
-      <w:r>
-        <w:rPr>
-          <w:rFonts w:ascii="Arial" w:eastAsia="Arial" w:hAnsi="Arial" w:cs="Arial"/>
-        </w:rPr>
-        <w:t>choices such as contrast agent dose</w:t>
+        <w:t>variables</w:t>
+      </w:r>
+      <w:r>
+        <w:rPr>
+          <w:rFonts w:ascii="Arial" w:eastAsia="Arial" w:hAnsi="Arial" w:cs="Arial"/>
+        </w:rPr>
+        <w:t xml:space="preserve"> such as contrast agent dose</w:t>
       </w:r>
       <w:r>
         <w:rPr>
@@ -8463,7 +8674,37 @@
         <w:rPr>
           <w:rFonts w:ascii="Arial" w:eastAsia="Arial" w:hAnsi="Arial" w:cs="Arial"/>
         </w:rPr>
-        <w:t xml:space="preserve">, where it is intended to inform critical decisions on whether a novel drug is likely to cause a </w:t>
+        <w:t>,</w:t>
+      </w:r>
+      <w:r>
+        <w:rPr>
+          <w:rFonts w:ascii="Arial" w:eastAsia="Arial" w:hAnsi="Arial" w:cs="Arial"/>
+        </w:rPr>
+        <w:t xml:space="preserve"> to </w:t>
+      </w:r>
+      <w:r>
+        <w:rPr>
+          <w:rFonts w:ascii="Arial" w:eastAsia="Arial" w:hAnsi="Arial" w:cs="Arial"/>
+        </w:rPr>
+        <w:t>determine</w:t>
+      </w:r>
+      <w:r>
+        <w:rPr>
+          <w:rFonts w:ascii="Arial" w:eastAsia="Arial" w:hAnsi="Arial" w:cs="Arial"/>
+        </w:rPr>
+        <w:t xml:space="preserve"> whether a novel drug </w:t>
+      </w:r>
+      <w:r>
+        <w:rPr>
+          <w:rFonts w:ascii="Arial" w:eastAsia="Arial" w:hAnsi="Arial" w:cs="Arial"/>
+        </w:rPr>
+        <w:t>poses a</w:t>
+      </w:r>
+      <w:r>
+        <w:rPr>
+          <w:rFonts w:ascii="Arial" w:eastAsia="Arial" w:hAnsi="Arial" w:cs="Arial"/>
+        </w:rPr>
+        <w:t xml:space="preserve"> </w:t>
       </w:r>
       <w:r>
         <w:rPr>
@@ -8475,13 +8716,31 @@
         <w:rPr>
           <w:rFonts w:ascii="Arial" w:eastAsia="Arial" w:hAnsi="Arial" w:cs="Arial"/>
         </w:rPr>
-        <w:t xml:space="preserve">OATPB1/MRP2-mediated </w:t>
-      </w:r>
-      <w:r>
-        <w:rPr>
-          <w:rFonts w:ascii="Arial" w:eastAsia="Arial" w:hAnsi="Arial" w:cs="Arial"/>
-        </w:rPr>
-        <w:t>DDI risk and/or for dose selection/optimisation in clinical trials.</w:t>
+        <w:t>DDI risk</w:t>
+      </w:r>
+      <w:r>
+        <w:rPr>
+          <w:rFonts w:ascii="Arial" w:eastAsia="Arial" w:hAnsi="Arial" w:cs="Arial"/>
+        </w:rPr>
+        <w:t xml:space="preserve">, </w:t>
+      </w:r>
+      <w:r>
+        <w:rPr>
+          <w:rFonts w:ascii="Arial" w:eastAsia="Arial" w:hAnsi="Arial" w:cs="Arial"/>
+        </w:rPr>
+        <w:t>or for dose se</w:t>
+      </w:r>
+      <w:r>
+        <w:rPr>
+          <w:rFonts w:ascii="Arial" w:eastAsia="Arial" w:hAnsi="Arial" w:cs="Arial"/>
+        </w:rPr>
+        <w:t>tting</w:t>
+      </w:r>
+      <w:r>
+        <w:rPr>
+          <w:rFonts w:ascii="Arial" w:eastAsia="Arial" w:hAnsi="Arial" w:cs="Arial"/>
+        </w:rPr>
+        <w:t xml:space="preserve"> in clinical trials.</w:t>
       </w:r>
       <w:r>
         <w:rPr>
@@ -8493,13 +8752,13 @@
         <w:rPr>
           <w:rFonts w:ascii="Arial" w:eastAsia="Arial" w:hAnsi="Arial" w:cs="Arial"/>
         </w:rPr>
-        <w:t xml:space="preserve">Complex </w:t>
-      </w:r>
-      <w:r>
-        <w:rPr>
-          <w:rFonts w:ascii="Arial" w:eastAsia="Arial" w:hAnsi="Arial" w:cs="Arial"/>
-        </w:rPr>
-        <w:t xml:space="preserve">and time-consuming </w:t>
+        <w:t>Complex</w:t>
+      </w:r>
+      <w:r>
+        <w:rPr>
+          <w:rFonts w:ascii="Arial" w:eastAsia="Arial" w:hAnsi="Arial" w:cs="Arial"/>
+        </w:rPr>
+        <w:t xml:space="preserve"> </w:t>
       </w:r>
       <w:r>
         <w:rPr>
@@ -8511,7 +8770,19 @@
         <w:rPr>
           <w:rFonts w:ascii="Arial" w:eastAsia="Arial" w:hAnsi="Arial" w:cs="Arial"/>
         </w:rPr>
-        <w:t xml:space="preserve">s such as the 2-scan protocol deployed in this study are realistic </w:t>
+        <w:t xml:space="preserve">s such as the </w:t>
+      </w:r>
+      <w:r>
+        <w:rPr>
+          <w:rFonts w:ascii="Arial" w:eastAsia="Arial" w:hAnsi="Arial" w:cs="Arial"/>
+        </w:rPr>
+        <w:t>two</w:t>
+      </w:r>
+      <w:r>
+        <w:rPr>
+          <w:rFonts w:ascii="Arial" w:eastAsia="Arial" w:hAnsi="Arial" w:cs="Arial"/>
+        </w:rPr>
+        <w:t xml:space="preserve">-scan protocol deployed in this study are realistic </w:t>
       </w:r>
       <w:r>
         <w:rPr>
@@ -8601,25 +8872,55 @@
         <w:rPr>
           <w:rFonts w:ascii="Arial" w:eastAsia="Arial" w:hAnsi="Arial" w:cs="Arial"/>
         </w:rPr>
-        <w:t>a separate knowledge of billiary excretion is less critical. In that case, a</w:t>
-      </w:r>
-      <w:r>
-        <w:rPr>
-          <w:rFonts w:ascii="Arial" w:eastAsia="Arial" w:hAnsi="Arial" w:cs="Arial"/>
-        </w:rPr>
-        <w:t xml:space="preserve"> measurement of uptake with a shorter </w:t>
-      </w:r>
-      <w:r>
-        <w:rPr>
-          <w:rFonts w:ascii="Arial" w:eastAsia="Arial" w:hAnsi="Arial" w:cs="Arial"/>
-        </w:rPr>
-        <w:t xml:space="preserve">(&lt;20mins) </w:t>
-      </w:r>
-      <w:r>
-        <w:rPr>
-          <w:rFonts w:ascii="Arial" w:eastAsia="Arial" w:hAnsi="Arial" w:cs="Arial"/>
-        </w:rPr>
-        <w:t xml:space="preserve">protocol is sufficient </w:t>
+        <w:t>a separate knowledge of billiary excretion is</w:t>
+      </w:r>
+      <w:r>
+        <w:rPr>
+          <w:rFonts w:ascii="Arial" w:eastAsia="Arial" w:hAnsi="Arial" w:cs="Arial"/>
+        </w:rPr>
+        <w:t xml:space="preserve"> often</w:t>
+      </w:r>
+      <w:r>
+        <w:rPr>
+          <w:rFonts w:ascii="Arial" w:eastAsia="Arial" w:hAnsi="Arial" w:cs="Arial"/>
+        </w:rPr>
+        <w:t xml:space="preserve"> less critical. In that case,</w:t>
+      </w:r>
+      <w:r>
+        <w:rPr>
+          <w:rFonts w:ascii="Arial" w:eastAsia="Arial" w:hAnsi="Arial" w:cs="Arial"/>
+        </w:rPr>
+        <w:t xml:space="preserve"> </w:t>
+      </w:r>
+      <w:r>
+        <w:rPr>
+          <w:rFonts w:ascii="Arial" w:eastAsia="Arial" w:hAnsi="Arial" w:cs="Arial"/>
+        </w:rPr>
+        <w:t>a shorter protocol</w:t>
+      </w:r>
+      <w:r>
+        <w:rPr>
+          <w:rFonts w:ascii="Arial" w:eastAsia="Arial" w:hAnsi="Arial" w:cs="Arial"/>
+        </w:rPr>
+        <w:t xml:space="preserve"> focused on uptake measurement</w:t>
+      </w:r>
+      <w:r>
+        <w:rPr>
+          <w:rFonts w:ascii="Arial" w:eastAsia="Arial" w:hAnsi="Arial" w:cs="Arial"/>
+        </w:rPr>
+        <w:t xml:space="preserve"> </w:t>
+      </w:r>
+      <w:r>
+        <w:rPr>
+          <w:rFonts w:ascii="Arial" w:eastAsia="Arial" w:hAnsi="Arial" w:cs="Arial"/>
+        </w:rPr>
+        <w:t>may be</w:t>
+      </w:r>
+      <w:r>
+        <w:rPr>
+          <w:rFonts w:ascii="Arial" w:eastAsia="Arial" w:hAnsi="Arial" w:cs="Arial"/>
+        </w:rPr>
+        <w:t xml:space="preserve"> sufficient </w:t>
       </w:r>
       <w:r>
         <w:rPr>
@@ -8658,50 +8959,43 @@
         <w:rPr>
           <w:rFonts w:ascii="Arial" w:eastAsia="Arial" w:hAnsi="Arial" w:cs="Arial"/>
         </w:rPr>
-        <w:t xml:space="preserve">: analysis of the data </w:t>
-      </w:r>
-      <w:r>
-        <w:rPr>
-          <w:rFonts w:ascii="Arial" w:eastAsia="Arial" w:hAnsi="Arial" w:cs="Arial"/>
-        </w:rPr>
-        <w:t xml:space="preserve">(not shown) </w:t>
-      </w:r>
-      <w:r>
-        <w:rPr>
-          <w:rFonts w:ascii="Arial" w:eastAsia="Arial" w:hAnsi="Arial" w:cs="Arial"/>
-        </w:rPr>
-        <w:t>revealed s</w:t>
-      </w:r>
-      <w:r>
-        <w:rPr>
-          <w:rFonts w:ascii="Arial" w:eastAsia="Arial" w:hAnsi="Arial" w:cs="Arial"/>
-        </w:rPr>
-        <w:t>ome</w:t>
-      </w:r>
-      <w:r>
-        <w:rPr>
-          <w:rFonts w:ascii="Arial" w:eastAsia="Arial" w:hAnsi="Arial" w:cs="Arial"/>
-        </w:rPr>
-        <w:t xml:space="preserve"> variations in liver function during the course of the experiment, particularly between the first and second scan on the same day. The study design did not standardize preparation of the participants by controlled </w:t>
-      </w:r>
-      <w:r>
-        <w:rPr>
-          <w:rFonts w:ascii="Arial" w:eastAsia="Arial" w:hAnsi="Arial" w:cs="Arial"/>
-        </w:rPr>
-        <w:lastRenderedPageBreak/>
-        <w:t xml:space="preserve">diet or fluid intake before the visit, and participants were not given any dietary instructions between the two scans. </w:t>
-      </w:r>
-      <w:r>
-        <w:rPr>
-          <w:rFonts w:ascii="Arial" w:eastAsia="Arial" w:hAnsi="Arial" w:cs="Arial"/>
-        </w:rPr>
-        <w:t>These factors may have contributed to the variability in rifampicin absorption and therefore effect observed. It</w:t>
-      </w:r>
-      <w:r>
-        <w:rPr>
-          <w:rFonts w:ascii="Arial" w:eastAsia="Arial" w:hAnsi="Arial" w:cs="Arial"/>
-        </w:rPr>
-        <w:t xml:space="preserve"> appears prudent for future validation studies to include some level of standardization in the diet and the timing of the scan. </w:t>
+        <w:t xml:space="preserve">: The study design did not standardize preparation of the participants by controlled diet or fluid intake before the visit, and participants were not given any dietary instructions between the two scans. </w:t>
+      </w:r>
+      <w:r>
+        <w:rPr>
+          <w:rFonts w:ascii="Arial" w:eastAsia="Arial" w:hAnsi="Arial" w:cs="Arial"/>
+        </w:rPr>
+        <w:t xml:space="preserve">These factors may have contributed to the variability in rifampicin absorption and </w:t>
+      </w:r>
+      <w:r>
+        <w:rPr>
+          <w:rFonts w:ascii="Arial" w:eastAsia="Arial" w:hAnsi="Arial" w:cs="Arial"/>
+        </w:rPr>
+        <w:t xml:space="preserve">observed </w:t>
+      </w:r>
+      <w:r>
+        <w:rPr>
+          <w:rFonts w:ascii="Arial" w:eastAsia="Arial" w:hAnsi="Arial" w:cs="Arial"/>
+        </w:rPr>
+        <w:t>effect</w:t>
+      </w:r>
+      <w:r>
+        <w:rPr>
+          <w:rFonts w:ascii="Arial" w:eastAsia="Arial" w:hAnsi="Arial" w:cs="Arial"/>
+        </w:rPr>
+        <w:t>s</w:t>
+      </w:r>
+      <w:r>
+        <w:rPr>
+          <w:rFonts w:ascii="Arial" w:eastAsia="Arial" w:hAnsi="Arial" w:cs="Arial"/>
+        </w:rPr>
+        <w:t>. It</w:t>
+      </w:r>
+      <w:r>
+        <w:rPr>
+          <w:rFonts w:ascii="Arial" w:eastAsia="Arial" w:hAnsi="Arial" w:cs="Arial"/>
+        </w:rPr>
+        <w:t xml:space="preserve"> appears prudent for future studies to include some level of standardization in the diet and the timing of the scan. </w:t>
       </w:r>
     </w:p>
     <w:p>
@@ -8716,37 +9010,20 @@
         <w:rPr>
           <w:rFonts w:ascii="Arial" w:eastAsia="Arial" w:hAnsi="Arial" w:cs="Arial"/>
         </w:rPr>
-        <w:t xml:space="preserve">In conclusion, this study showed that gadoxetate </w:t>
-      </w:r>
-      <w:r>
-        <w:rPr>
-          <w:rFonts w:ascii="Arial" w:eastAsia="Arial" w:hAnsi="Arial" w:cs="Arial"/>
-        </w:rPr>
-        <w:t>is a</w:t>
-      </w:r>
-      <w:r>
-        <w:rPr>
-          <w:rFonts w:ascii="Arial" w:eastAsia="Arial" w:hAnsi="Arial" w:cs="Arial"/>
-        </w:rPr>
-        <w:t xml:space="preserve"> promising </w:t>
-      </w:r>
-      <w:r>
-        <w:rPr>
-          <w:rFonts w:ascii="Arial" w:eastAsia="Arial" w:hAnsi="Arial" w:cs="Arial"/>
-        </w:rPr>
-        <w:t xml:space="preserve">imaging </w:t>
-      </w:r>
-      <w:r>
-        <w:rPr>
-          <w:rFonts w:ascii="Arial" w:eastAsia="Arial" w:hAnsi="Arial" w:cs="Arial"/>
-        </w:rPr>
-        <w:t>biomarker</w:t>
-      </w:r>
-      <w:r>
-        <w:rPr>
-          <w:rFonts w:ascii="Arial" w:eastAsia="Arial" w:hAnsi="Arial" w:cs="Arial"/>
-        </w:rPr>
-        <w:t xml:space="preserve"> to investigate </w:t>
+        <w:lastRenderedPageBreak/>
+        <w:t xml:space="preserve">In conclusion, gadoxetate </w:t>
+      </w:r>
+      <w:r>
+        <w:rPr>
+          <w:rFonts w:ascii="Arial" w:eastAsia="Arial" w:hAnsi="Arial" w:cs="Arial"/>
+        </w:rPr>
+        <w:t>uptake and excretion rates can quantify drug-mediated</w:t>
+      </w:r>
+      <w:r>
+        <w:rPr>
+          <w:rFonts w:ascii="Arial" w:eastAsia="Arial" w:hAnsi="Arial" w:cs="Arial"/>
+        </w:rPr>
+        <w:t xml:space="preserve"> </w:t>
       </w:r>
       <w:r>
         <w:rPr>
@@ -8776,13 +9053,19 @@
         <w:rPr>
           <w:rFonts w:ascii="Arial" w:eastAsia="Arial" w:hAnsi="Arial" w:cs="Arial"/>
         </w:rPr>
-        <w:t xml:space="preserve">predict </w:t>
-      </w:r>
-      <w:r>
-        <w:rPr>
-          <w:rFonts w:ascii="Arial" w:eastAsia="Arial" w:hAnsi="Arial" w:cs="Arial"/>
-        </w:rPr>
-        <w:t xml:space="preserve">changes in </w:t>
+        <w:t>predict</w:t>
+      </w:r>
+      <w:r>
+        <w:rPr>
+          <w:rFonts w:ascii="Arial" w:eastAsia="Arial" w:hAnsi="Arial" w:cs="Arial"/>
+        </w:rPr>
+        <w:t xml:space="preserve"> the effect on</w:t>
+      </w:r>
+      <w:r>
+        <w:rPr>
+          <w:rFonts w:ascii="Arial" w:eastAsia="Arial" w:hAnsi="Arial" w:cs="Arial"/>
+        </w:rPr>
+        <w:t xml:space="preserve"> </w:t>
       </w:r>
       <w:r>
         <w:rPr>
@@ -8800,25 +9083,55 @@
         <w:rPr>
           <w:rFonts w:ascii="Arial" w:eastAsia="Arial" w:hAnsi="Arial" w:cs="Arial"/>
         </w:rPr>
+        <w:t xml:space="preserve">. </w:t>
+      </w:r>
+      <w:r>
+        <w:rPr>
+          <w:rFonts w:ascii="Arial" w:eastAsia="Arial" w:hAnsi="Arial" w:cs="Arial"/>
+        </w:rPr>
+        <w:t xml:space="preserve">This </w:t>
+      </w:r>
+      <w:r>
+        <w:rPr>
+          <w:rFonts w:ascii="Arial" w:eastAsia="Arial" w:hAnsi="Arial" w:cs="Arial"/>
+        </w:rPr>
+        <w:t>pavs the way</w:t>
+      </w:r>
+      <w:r>
+        <w:rPr>
+          <w:rFonts w:ascii="Arial" w:eastAsia="Arial" w:hAnsi="Arial" w:cs="Arial"/>
+        </w:rPr>
+        <w:t xml:space="preserve"> for further </w:t>
+      </w:r>
+      <w:r>
+        <w:rPr>
+          <w:rFonts w:ascii="Arial" w:eastAsia="Arial" w:hAnsi="Arial" w:cs="Arial"/>
+        </w:rPr>
+        <w:t>validation</w:t>
+      </w:r>
+      <w:r>
+        <w:rPr>
+          <w:rFonts w:ascii="Arial" w:eastAsia="Arial" w:hAnsi="Arial" w:cs="Arial"/>
+        </w:rPr>
+        <w:t xml:space="preserve"> using</w:t>
+      </w:r>
+      <w:r>
+        <w:rPr>
+          <w:rFonts w:ascii="Arial" w:eastAsia="Arial" w:hAnsi="Arial" w:cs="Arial"/>
+        </w:rPr>
         <w:t xml:space="preserve"> </w:t>
       </w:r>
       <w:r>
         <w:rPr>
           <w:rFonts w:ascii="Arial" w:eastAsia="Arial" w:hAnsi="Arial" w:cs="Arial"/>
         </w:rPr>
-        <w:t>as a result of transporter inhibition</w:t>
-      </w:r>
-      <w:r>
-        <w:rPr>
-          <w:rFonts w:ascii="Arial" w:eastAsia="Arial" w:hAnsi="Arial" w:cs="Arial"/>
-        </w:rPr>
-        <w:t xml:space="preserve">. </w:t>
-      </w:r>
-      <w:r>
-        <w:rPr>
-          <w:rFonts w:ascii="Arial" w:eastAsia="Arial" w:hAnsi="Arial" w:cs="Arial"/>
-        </w:rPr>
-        <w:t>This provides a rationale for further research using</w:t>
+        <w:t>test drugs with different levels of potency,</w:t>
+      </w:r>
+      <w:r>
+        <w:rPr>
+          <w:rFonts w:ascii="Arial" w:eastAsia="Arial" w:hAnsi="Arial" w:cs="Arial"/>
+        </w:rPr>
+        <w:t xml:space="preserve"> and</w:t>
       </w:r>
       <w:r>
         <w:rPr>
@@ -8830,25 +9143,25 @@
         <w:rPr>
           <w:rFonts w:ascii="Arial" w:eastAsia="Arial" w:hAnsi="Arial" w:cs="Arial"/>
         </w:rPr>
-        <w:t>test drugs with different levels of potency,</w:t>
-      </w:r>
-      <w:r>
-        <w:rPr>
-          <w:rFonts w:ascii="Arial" w:eastAsia="Arial" w:hAnsi="Arial" w:cs="Arial"/>
-        </w:rPr>
-        <w:t xml:space="preserve"> and</w:t>
-      </w:r>
-      <w:r>
-        <w:rPr>
-          <w:rFonts w:ascii="Arial" w:eastAsia="Arial" w:hAnsi="Arial" w:cs="Arial"/>
-        </w:rPr>
-        <w:t xml:space="preserve"> evaluate the effect of drug</w:t>
-      </w:r>
-      <w:r>
-        <w:rPr>
-          <w:rFonts w:ascii="Arial" w:eastAsia="Arial" w:hAnsi="Arial" w:cs="Arial"/>
-        </w:rPr>
-        <w:t>s on liver transporter function in</w:t>
+        <w:t xml:space="preserve">for clinical research on drug-mediated inhibition of </w:t>
+      </w:r>
+      <w:r>
+        <w:rPr>
+          <w:rFonts w:ascii="Arial" w:eastAsia="Arial" w:hAnsi="Arial" w:cs="Arial"/>
+        </w:rPr>
+        <w:t>liver transporter</w:t>
+      </w:r>
+      <w:r>
+        <w:rPr>
+          <w:rFonts w:ascii="Arial" w:eastAsia="Arial" w:hAnsi="Arial" w:cs="Arial"/>
+        </w:rPr>
+        <w:t>s</w:t>
+      </w:r>
+      <w:r>
+        <w:rPr>
+          <w:rFonts w:ascii="Arial" w:eastAsia="Arial" w:hAnsi="Arial" w:cs="Arial"/>
+        </w:rPr>
+        <w:t xml:space="preserve"> in</w:t>
       </w:r>
       <w:r>
         <w:rPr>
@@ -8858,7 +9171,8 @@
       </w:r>
     </w:p>
     <w:bookmarkEnd w:id="13"/>
-    <w:bookmarkEnd w:id="15"/>
+    <w:bookmarkEnd w:id="14"/>
+    <w:bookmarkEnd w:id="16"/>
     <w:p>
       <w:pPr>
         <w:rPr>
@@ -9610,14 +9924,7 @@
           <w:rStyle w:val="docsum-journal-citation"/>
           <w:rFonts w:ascii="Arial" w:hAnsi="Arial" w:cs="Arial"/>
         </w:rPr>
-        <w:t>1</w:t>
-      </w:r>
-      <w:r>
-        <w:rPr>
-          <w:rStyle w:val="docsum-journal-citation"/>
-          <w:rFonts w:ascii="Arial" w:hAnsi="Arial" w:cs="Arial"/>
-        </w:rPr>
-        <w:t>8</w:t>
+        <w:t>18</w:t>
       </w:r>
       <w:r>
         <w:rPr>
@@ -10771,7 +11078,7 @@
           <w:noProof/>
         </w:rPr>
         <w:drawing>
-          <wp:inline distT="0" distB="0" distL="0" distR="0" wp14:anchorId="44696088" wp14:editId="6B7397DE">
+          <wp:inline distT="0" distB="0" distL="0" distR="0" wp14:anchorId="44696088" wp14:editId="633DAE33">
             <wp:extent cx="5731510" cy="2865755"/>
             <wp:effectExtent l="0" t="0" r="2540" b="0"/>
             <wp:docPr id="715890408" name="Picture 1" descr="A diagram of a graph&#10;&#10;AI-generated content may be incorrect."/>
@@ -11054,6 +11361,13 @@
         </w:rPr>
         <w:t xml:space="preserve">. </w:t>
       </w:r>
+      <w:r>
+        <w:rPr>
+          <w:rFonts w:ascii="Arial" w:eastAsia="Arial" w:hAnsi="Arial" w:cs="Arial"/>
+          <w:highlight w:val="white"/>
+        </w:rPr>
+        <w:t>Values for participants that attended the baseline visit only are shown with a single plot symbol.</w:t>
+      </w:r>
     </w:p>
     <w:p>
       <w:pPr>
@@ -11120,7 +11434,7 @@
           <w:noProof/>
         </w:rPr>
         <w:drawing>
-          <wp:inline distT="0" distB="0" distL="0" distR="0" wp14:anchorId="5DA7E87F" wp14:editId="603BA69C">
+          <wp:inline distT="0" distB="0" distL="0" distR="0" wp14:anchorId="5DA7E87F" wp14:editId="31213D69">
             <wp:extent cx="5731510" cy="2865755"/>
             <wp:effectExtent l="0" t="0" r="2540" b="0"/>
             <wp:docPr id="1121074331" name="Picture 2" descr="A diagram of a graph&#10;&#10;AI-generated content may be incorrect."/>
@@ -23357,6 +23671,7 @@
   <w:style w:type="character" w:default="1" w:styleId="DefaultParagraphFont">
     <w:name w:val="Default Paragraph Font"/>
     <w:uiPriority w:val="1"/>
+    <w:semiHidden/>
     <w:unhideWhenUsed/>
   </w:style>
   <w:style w:type="table" w:default="1" w:styleId="TableNormal">

</xml_diff>